<commit_message>
semantic tree ops doc
</commit_message>
<xml_diff>
--- a/SemanticTreeOperations.docx
+++ b/SemanticTreeOperations.docx
@@ -10,12 +10,271 @@
         <w:t>Semantic tree operations</w:t>
       </w:r>
     </w:p>
-    <w:p/>
     <w:p>
       <w:pPr>
         <w:spacing w:after="0" w:line="240" w:lineRule="auto"/>
       </w:pPr>
       <w:r>
+        <w:t xml:space="preserve">Let us introduce the </w:t>
+      </w:r>
+      <w:r>
+        <w:rPr>
+          <w:i/>
+          <w:iCs/>
+        </w:rPr>
+        <w:t>tree tuple</w:t>
+      </w:r>
+      <w:r>
+        <w:t xml:space="preserve"> </w:t>
+      </w:r>
+      <m:oMath>
+        <m:r>
+          <w:rPr>
+            <w:rFonts w:ascii="Cambria Math" w:hAnsi="Cambria Math"/>
+          </w:rPr>
+          <m:t>(k, v)</m:t>
+        </m:r>
+      </m:oMath>
+      <w:r>
+        <w:t xml:space="preserve"> where </w:t>
+      </w:r>
+      <m:oMath>
+        <m:r>
+          <w:rPr>
+            <w:rFonts w:ascii="Cambria Math" w:hAnsi="Cambria Math"/>
+          </w:rPr>
+          <m:t>v</m:t>
+        </m:r>
+      </m:oMath>
+      <w:r>
+        <w:t xml:space="preserve"> represents certain </w:t>
+      </w:r>
+      <w:r>
+        <w:t xml:space="preserve">node - </w:t>
+      </w:r>
+      <w:r>
+        <w:t>semantic particle</w:t>
+      </w:r>
+      <w:r>
+        <w:t xml:space="preserve"> or a subtree</w:t>
+      </w:r>
+      <w:r>
+        <w:t>.</w:t>
+      </w:r>
+    </w:p>
+    <w:p>
+      <w:pPr>
+        <w:spacing w:after="0" w:line="240" w:lineRule="auto"/>
+      </w:pPr>
+      <w:r>
+        <w:t>Here</w:t>
+      </w:r>
+      <w:r>
+        <w:t xml:space="preserve"> </w:t>
+      </w:r>
+      <m:oMath>
+        <m:r>
+          <w:rPr>
+            <w:rFonts w:ascii="Cambria Math" w:hAnsi="Cambria Math"/>
+          </w:rPr>
+          <m:t>k</m:t>
+        </m:r>
+      </m:oMath>
+      <w:r>
+        <w:t xml:space="preserve"> is a </w:t>
+      </w:r>
+      <w:r>
+        <w:t>tree tuple factor</w:t>
+      </w:r>
+      <w:r>
+        <w:t xml:space="preserve"> which </w:t>
+      </w:r>
+      <w:r>
+        <w:t>encodes uniquely</w:t>
+      </w:r>
+      <w:r>
+        <w:t xml:space="preserve"> the position of the node </w:t>
+      </w:r>
+      <m:oMath>
+        <m:r>
+          <w:rPr>
+            <w:rFonts w:ascii="Cambria Math" w:hAnsi="Cambria Math"/>
+          </w:rPr>
+          <m:t>v</m:t>
+        </m:r>
+      </m:oMath>
+      <w:r>
+        <w:t xml:space="preserve"> in the tree. </w:t>
+      </w:r>
+    </w:p>
+    <w:p>
+      <w:pPr>
+        <w:spacing w:after="0" w:line="240" w:lineRule="auto"/>
+      </w:pPr>
+      <w:r>
+        <w:t xml:space="preserve">The following operations </w:t>
+      </w:r>
+      <w:proofErr w:type="gramStart"/>
+      <w:r>
+        <w:t xml:space="preserve">are  </w:t>
+      </w:r>
+      <w:r>
+        <w:t>defined</w:t>
+      </w:r>
+      <w:proofErr w:type="gramEnd"/>
+      <w:r>
+        <w:t xml:space="preserve"> for tree tuple</w:t>
+      </w:r>
+      <w:r>
+        <w:t xml:space="preserve"> factors</w:t>
+      </w:r>
+      <w:r>
+        <w:t>:</w:t>
+      </w:r>
+    </w:p>
+    <w:p>
+      <w:pPr>
+        <w:spacing w:after="0" w:line="240" w:lineRule="auto"/>
+      </w:pPr>
+      <w:r>
+        <w:t xml:space="preserve">We have a base of tree tuple factors k1, k2, … km which are defined as distinct strings of fixed number of characters of some chosen alphabet. We have </w:t>
+      </w:r>
+      <w:r>
+        <w:t xml:space="preserve">defined </w:t>
+      </w:r>
+      <w:r>
+        <w:t xml:space="preserve">an operation which denotes string comparison </w:t>
+      </w:r>
+      <w:r>
+        <w:t>`&lt;`, such that k1 &lt; k2 &lt; … &lt; km. We have an</w:t>
+      </w:r>
+      <w:r>
+        <w:t xml:space="preserve"> operation * denoting </w:t>
+      </w:r>
+      <w:r>
+        <w:t xml:space="preserve">string </w:t>
+      </w:r>
+      <w:r>
+        <w:t>concate</w:t>
+      </w:r>
+      <w:r>
+        <w:t xml:space="preserve">nation </w:t>
+      </w:r>
+      <w:r>
+        <w:t xml:space="preserve">such that </w:t>
+      </w:r>
+      <w:proofErr w:type="spellStart"/>
+      <w:r>
+        <w:t>ki</w:t>
+      </w:r>
+      <w:proofErr w:type="spellEnd"/>
+      <w:r>
+        <w:t xml:space="preserve"> * </w:t>
+      </w:r>
+      <w:proofErr w:type="spellStart"/>
+      <w:r>
+        <w:t>kj</w:t>
+      </w:r>
+      <w:proofErr w:type="spellEnd"/>
+      <w:r>
+        <w:t xml:space="preserve"> &gt; </w:t>
+      </w:r>
+      <w:proofErr w:type="spellStart"/>
+      <w:r>
+        <w:t>ki</w:t>
+      </w:r>
+      <w:proofErr w:type="spellEnd"/>
+      <w:r>
+        <w:t xml:space="preserve"> for each </w:t>
+      </w:r>
+      <w:proofErr w:type="spellStart"/>
+      <w:r>
+        <w:t>i</w:t>
+      </w:r>
+      <w:proofErr w:type="spellEnd"/>
+      <w:r>
+        <w:t xml:space="preserve"> = </w:t>
+      </w:r>
+      <w:proofErr w:type="gramStart"/>
+      <w:r>
+        <w:t>1..</w:t>
+      </w:r>
+      <w:proofErr w:type="gramEnd"/>
+      <w:r>
+        <w:t>m.</w:t>
+      </w:r>
+    </w:p>
+    <w:p>
+      <w:pPr>
+        <w:spacing w:after="0" w:line="240" w:lineRule="auto"/>
+      </w:pPr>
+    </w:p>
+    <w:p>
+      <w:pPr>
+        <w:spacing w:after="0" w:line="240" w:lineRule="auto"/>
+      </w:pPr>
+      <w:r>
+        <w:t>(</w:t>
+      </w:r>
+      <w:proofErr w:type="spellStart"/>
+      <w:r>
+        <w:t>ki</w:t>
+      </w:r>
+      <w:proofErr w:type="spellEnd"/>
+      <w:r>
+        <w:t>, (</w:t>
+      </w:r>
+      <w:proofErr w:type="spellStart"/>
+      <w:r>
+        <w:t>kj</w:t>
+      </w:r>
+      <w:proofErr w:type="spellEnd"/>
+      <w:r>
+        <w:t xml:space="preserve">, </w:t>
+      </w:r>
+      <w:proofErr w:type="spellStart"/>
+      <w:r>
+        <w:t>vj</w:t>
+      </w:r>
+      <w:proofErr w:type="spellEnd"/>
+      <w:r>
+        <w:t>)) = (</w:t>
+      </w:r>
+      <w:proofErr w:type="spellStart"/>
+      <w:r>
+        <w:t>ki</w:t>
+      </w:r>
+      <w:proofErr w:type="spellEnd"/>
+      <w:r>
+        <w:t>*</w:t>
+      </w:r>
+      <w:proofErr w:type="spellStart"/>
+      <w:r>
+        <w:t>kj</w:t>
+      </w:r>
+      <w:proofErr w:type="spellEnd"/>
+      <w:r>
+        <w:t xml:space="preserve">, </w:t>
+      </w:r>
+      <w:proofErr w:type="spellStart"/>
+      <w:r>
+        <w:t>vj</w:t>
+      </w:r>
+      <w:proofErr w:type="spellEnd"/>
+      <w:r>
+        <w:t xml:space="preserve">) </w:t>
+      </w:r>
+    </w:p>
+    <w:p>
+      <w:pPr>
+        <w:spacing w:after="0" w:line="240" w:lineRule="auto"/>
+      </w:pPr>
+    </w:p>
+    <w:p>
+      <w:pPr>
+        <w:spacing w:after="0" w:line="240" w:lineRule="auto"/>
+      </w:pPr>
+      <w:r>
         <w:t>Encoding a</w:t>
       </w:r>
       <w:r>
@@ -61,7 +320,19 @@
         <w:t xml:space="preserve"> </w:t>
       </w:r>
       <w:r>
-        <w:t>with algebraic notation:</w:t>
+        <w:t xml:space="preserve">with </w:t>
+      </w:r>
+      <w:r>
+        <w:t xml:space="preserve">the </w:t>
+      </w:r>
+      <w:r>
+        <w:t>algebraic notation</w:t>
+      </w:r>
+      <w:r>
+        <w:t xml:space="preserve"> above</w:t>
+      </w:r>
+      <w:r>
+        <w:t>:</w:t>
       </w:r>
     </w:p>
     <w:p>
@@ -938,17 +1209,171 @@
           <w:rPr>
             <w:rFonts w:ascii="Cambria Math" w:hAnsi="Cambria Math"/>
           </w:rPr>
-          <m:t>, p=0..</m:t>
-        </m:r>
-        <m:r>
-          <w:rPr>
-            <w:rFonts w:ascii="Cambria Math" w:hAnsi="Cambria Math"/>
-          </w:rPr>
-          <m:t>h</m:t>
+          <m:t>, p=</m:t>
+        </m:r>
+        <m:r>
+          <w:rPr>
+            <w:rFonts w:ascii="Cambria Math" w:hAnsi="Cambria Math"/>
+          </w:rPr>
+          <m:t>1</m:t>
+        </m:r>
+        <m:r>
+          <w:rPr>
+            <w:rFonts w:ascii="Cambria Math" w:hAnsi="Cambria Math"/>
+          </w:rPr>
+          <m:t>..h</m:t>
         </m:r>
       </m:oMath>
       <w:r>
         <w:t xml:space="preserve"> </w:t>
+      </w:r>
+    </w:p>
+    <w:p>
+      <w:pPr>
+        <w:spacing w:after="0" w:line="240" w:lineRule="auto"/>
+      </w:pPr>
+      <w:r>
+        <w:t>Obviously</w:t>
+      </w:r>
+      <w:r>
+        <w:t>,</w:t>
+      </w:r>
+      <w:r>
+        <w:t xml:space="preserve"> we have at most </w:t>
+      </w:r>
+      <m:oMath>
+        <m:f>
+          <m:fPr>
+            <m:ctrlPr>
+              <w:rPr>
+                <w:rFonts w:ascii="Cambria Math" w:eastAsiaTheme="minorEastAsia" w:hAnsi="Cambria Math"/>
+                <w:i/>
+              </w:rPr>
+            </m:ctrlPr>
+          </m:fPr>
+          <m:num>
+            <m:d>
+              <m:dPr>
+                <m:ctrlPr>
+                  <w:rPr>
+                    <w:rFonts w:ascii="Cambria Math" w:eastAsiaTheme="minorEastAsia" w:hAnsi="Cambria Math"/>
+                    <w:i/>
+                  </w:rPr>
+                </m:ctrlPr>
+              </m:dPr>
+              <m:e>
+                <m:sSup>
+                  <m:sSupPr>
+                    <m:ctrlPr>
+                      <w:rPr>
+                        <w:rFonts w:ascii="Cambria Math" w:eastAsiaTheme="minorEastAsia" w:hAnsi="Cambria Math"/>
+                        <w:i/>
+                      </w:rPr>
+                    </m:ctrlPr>
+                  </m:sSupPr>
+                  <m:e>
+                    <m:r>
+                      <w:rPr>
+                        <w:rFonts w:ascii="Cambria Math" w:eastAsiaTheme="minorEastAsia" w:hAnsi="Cambria Math"/>
+                      </w:rPr>
+                      <m:t>m</m:t>
+                    </m:r>
+                  </m:e>
+                  <m:sup>
+                    <m:r>
+                      <w:rPr>
+                        <w:rFonts w:ascii="Cambria Math" w:eastAsiaTheme="minorEastAsia" w:hAnsi="Cambria Math"/>
+                      </w:rPr>
+                      <m:t>h+1</m:t>
+                    </m:r>
+                  </m:sup>
+                </m:sSup>
+                <m:r>
+                  <w:rPr>
+                    <w:rFonts w:ascii="Cambria Math" w:eastAsiaTheme="minorEastAsia" w:hAnsi="Cambria Math"/>
+                  </w:rPr>
+                  <m:t>-1</m:t>
+                </m:r>
+              </m:e>
+            </m:d>
+          </m:num>
+          <m:den>
+            <m:r>
+              <w:rPr>
+                <w:rFonts w:ascii="Cambria Math" w:eastAsiaTheme="minorEastAsia" w:hAnsi="Cambria Math"/>
+              </w:rPr>
+              <m:t>m-1</m:t>
+            </m:r>
+          </m:den>
+        </m:f>
+      </m:oMath>
+      <w:r>
+        <w:rPr>
+          <w:rFonts w:eastAsiaTheme="minorEastAsia"/>
+        </w:rPr>
+        <w:t xml:space="preserve"> </w:t>
+      </w:r>
+      <w:r>
+        <w:rPr>
+          <w:rFonts w:eastAsiaTheme="minorEastAsia"/>
+        </w:rPr>
+        <w:t xml:space="preserve">distinct terms </w:t>
+      </w:r>
+      <m:oMath>
+        <m:sSubSup>
+          <m:sSubSupPr>
+            <m:ctrlPr>
+              <w:rPr>
+                <w:rFonts w:ascii="Cambria Math" w:eastAsiaTheme="minorEastAsia" w:hAnsi="Cambria Math"/>
+                <w:i/>
+              </w:rPr>
+            </m:ctrlPr>
+          </m:sSubSupPr>
+          <m:e>
+            <m:r>
+              <w:rPr>
+                <w:rFonts w:ascii="Cambria Math" w:eastAsiaTheme="minorEastAsia" w:hAnsi="Cambria Math"/>
+              </w:rPr>
+              <m:t>v</m:t>
+            </m:r>
+          </m:e>
+          <m:sub>
+            <m:r>
+              <w:rPr>
+                <w:rFonts w:ascii="Cambria Math" w:eastAsiaTheme="minorEastAsia" w:hAnsi="Cambria Math"/>
+              </w:rPr>
+              <m:t>q</m:t>
+            </m:r>
+          </m:sub>
+          <m:sup>
+            <m:r>
+              <w:rPr>
+                <w:rFonts w:ascii="Cambria Math" w:eastAsiaTheme="minorEastAsia" w:hAnsi="Cambria Math"/>
+              </w:rPr>
+              <m:t>p</m:t>
+            </m:r>
+          </m:sup>
+        </m:sSubSup>
+      </m:oMath>
+      <w:r>
+        <w:rPr>
+          <w:rFonts w:eastAsiaTheme="minorEastAsia"/>
+        </w:rPr>
+        <w:t xml:space="preserve"> which represent the nodes </w:t>
+      </w:r>
+      <w:proofErr w:type="gramStart"/>
+      <w:r>
+        <w:rPr>
+          <w:rFonts w:eastAsiaTheme="minorEastAsia"/>
+        </w:rPr>
+        <w:t>i.e.</w:t>
+      </w:r>
+      <w:proofErr w:type="gramEnd"/>
+      <w:r>
+        <w:rPr>
+          <w:rFonts w:eastAsiaTheme="minorEastAsia"/>
+        </w:rPr>
+        <w:t xml:space="preserve"> semantic values.</w:t>
       </w:r>
     </w:p>
     <w:p>

</xml_diff>